<commit_message>
end-to-end owernship, customer journey,enterprise products
</commit_message>
<xml_diff>
--- a/Zhijie Xiong_CV_APM.docx
+++ b/Zhijie Xiong_CV_APM.docx
@@ -1129,7 +1129,23 @@
                 <w:sz w:val="16"/>
                 <w:szCs w:val="16"/>
               </w:rPr>
-              <w:t xml:space="preserve"> in Figma, implemented key frontend components, collaborated on API integration and backend debugging, and refined prompts and retrieval logic through iterative testing, achieving 30% reduction in manual effort and 4.6/5.0 user satisfaction across 30+ trials.</w:t>
+              <w:t xml:space="preserve"> in Figma, implemented key frontend components, collaborated on API</w:t>
+            </w:r>
+            <w:r>
+              <w:rPr>
+                <w:rFonts w:asciiTheme="minorEastAsia" w:hAnsiTheme="minorEastAsia" w:cs="Times New Roman" w:hint="eastAsia"/>
+                <w:sz w:val="16"/>
+                <w:szCs w:val="16"/>
+              </w:rPr>
+              <w:t>s</w:t>
+            </w:r>
+            <w:r>
+              <w:rPr>
+                <w:rFonts w:asciiTheme="minorEastAsia" w:hAnsiTheme="minorEastAsia" w:cs="Times New Roman"/>
+                <w:sz w:val="16"/>
+                <w:szCs w:val="16"/>
+              </w:rPr>
+              <w:t xml:space="preserve"> integration and backend debugging, and refined prompts and retrieval logic through iterative testing, achieving 30% reduction in manual effort and 4.6/5.0 user satisfaction across 30+ trials.</w:t>
             </w:r>
           </w:p>
         </w:tc>
@@ -1312,7 +1328,17 @@
                 <w:sz w:val="16"/>
                 <w:szCs w:val="16"/>
               </w:rPr>
-              <w:t xml:space="preserve">Needs </w:t>
+              <w:t>Journey</w:t>
+            </w:r>
+            <w:r>
+              <w:rPr>
+                <w:rFonts w:asciiTheme="minorEastAsia" w:hAnsiTheme="minorEastAsia" w:cs="Times New Roman" w:hint="eastAsia"/>
+                <w:b/>
+                <w:bCs/>
+                <w:sz w:val="16"/>
+                <w:szCs w:val="16"/>
+              </w:rPr>
+              <w:t xml:space="preserve"> </w:t>
             </w:r>
             <w:r>
               <w:rPr>
@@ -1573,11 +1599,21 @@
                 <w:sz w:val="16"/>
                 <w:szCs w:val="16"/>
               </w:rPr>
-              <w:t xml:space="preserve">Project Management &amp; Agile Delivery: </w:t>
+              <w:t>End-to-End Ownership</w:t>
             </w:r>
             <w:r>
               <w:rPr>
                 <w:rFonts w:asciiTheme="minorEastAsia" w:hAnsiTheme="minorEastAsia" w:cs="Times New Roman"/>
+                <w:b/>
+                <w:bCs/>
+                <w:sz w:val="16"/>
+                <w:szCs w:val="16"/>
+              </w:rPr>
+              <w:t xml:space="preserve">: </w:t>
+            </w:r>
+            <w:r>
+              <w:rPr>
+                <w:rFonts w:asciiTheme="minorEastAsia" w:hAnsiTheme="minorEastAsia" w:cs="Times New Roman"/>
                 <w:sz w:val="16"/>
                 <w:szCs w:val="16"/>
               </w:rPr>
@@ -1593,11 +1629,11 @@
             </w:r>
             <w:r>
               <w:rPr>
-                <w:rFonts w:asciiTheme="minorEastAsia" w:hAnsiTheme="minorEastAsia" w:cs="Times New Roman"/>
-                <w:sz w:val="16"/>
-                <w:szCs w:val="16"/>
-              </w:rPr>
-              <w:t>product</w:t>
+                <w:rFonts w:asciiTheme="minorEastAsia" w:hAnsiTheme="minorEastAsia" w:cs="Times New Roman" w:hint="eastAsia"/>
+                <w:sz w:val="16"/>
+                <w:szCs w:val="16"/>
+              </w:rPr>
+              <w:t>enterprise product</w:t>
             </w:r>
             <w:r>
               <w:rPr>

</xml_diff>